<commit_message>
commit on deep learning homework 1
</commit_message>
<xml_diff>
--- a/deep-network/HomeWorks/1/homework-question.docx
+++ b/deep-network/HomeWorks/1/homework-question.docx
@@ -201,7 +201,7 @@
         <w:rPr>
           <w:rtl w:val="true"/>
         </w:rPr>
-        <w:t>پیدا کردن رسم ویدیو</w:t>
+        <w:t>پیدا کردن اسم ویدیو</w:t>
       </w:r>
     </w:p>
     <w:p>
@@ -256,6 +256,7 @@
       <w:formProt w:val="false"/>
       <w:textDirection w:val="lrTb"/>
       <w:bidi/>
+      <w:docGrid w:type="default" w:linePitch="600" w:charSpace="32768"/>
     </w:sectPr>
   </w:body>
 </w:document>
@@ -286,6 +287,9 @@
     <w:qFormat/>
     <w:pPr>
       <w:widowControl/>
+      <w:kinsoku w:val="true"/>
+      <w:overflowPunct w:val="true"/>
+      <w:autoSpaceDE w:val="true"/>
       <w:bidi w:val="1"/>
       <w:jc w:val="left"/>
     </w:pPr>

</xml_diff>